<commit_message>
submitted pdf file for UAT
</commit_message>
<xml_diff>
--- a/UAT test by navinder.docx
+++ b/UAT test by navinder.docx
@@ -2,6 +2,74 @@
 <file path=word/document.xml><?xml version="1.0" encoding="utf-8"?>
 <w:document xmlns:wpc="http://schemas.microsoft.com/office/word/2010/wordprocessingCanvas" xmlns:cx="http://schemas.microsoft.com/office/drawing/2014/chartex" xmlns:cx1="http://schemas.microsoft.com/office/drawing/2015/9/8/chartex" xmlns:cx2="http://schemas.microsoft.com/office/drawing/2015/10/21/chartex" xmlns:mc="http://schemas.openxmlformats.org/markup-compatibility/2006" xmlns:o="urn:schemas-microsoft-com:office:office" xmlns:r="http://schemas.openxmlformats.org/officeDocument/2006/relationships" xmlns:m="http://schemas.openxmlformats.org/officeDocument/2006/math" xmlns:v="urn:schemas-microsoft-com:vml" xmlns:wp14="http://schemas.microsoft.com/office/word/2010/wordprocessingDrawing" xmlns:wp="http://schemas.openxmlformats.org/drawingml/2006/wordprocessingDrawing" xmlns:w10="urn:schemas-microsoft-com:office:word" xmlns:w="http://schemas.openxmlformats.org/wordprocessingml/2006/main" xmlns:w14="http://schemas.microsoft.com/office/word/2010/wordml" xmlns:w15="http://schemas.microsoft.com/office/word/2012/wordml" xmlns:w16se="http://schemas.microsoft.com/office/word/2015/wordml/symex" xmlns:wpg="http://schemas.microsoft.com/office/word/2010/wordprocessingGroup" xmlns:wpi="http://schemas.microsoft.com/office/word/2010/wordprocessingInk" xmlns:wne="http://schemas.microsoft.com/office/word/2006/wordml" xmlns:wps="http://schemas.microsoft.com/office/word/2010/wordprocessingShape" mc:Ignorable="w14 w15 w16se wp14">
   <w:body>
+    <w:p>
+      <w:pPr>
+        <w:jc w:val="center"/>
+        <w:rPr>
+          <w:rFonts w:asciiTheme="majorHAnsi" w:hAnsiTheme="majorHAnsi"/>
+          <w:b/>
+          <w:sz w:val="52"/>
+          <w:szCs w:val="52"/>
+          <w:u w:val="single"/>
+        </w:rPr>
+      </w:pPr>
+      <w:r>
+        <w:rPr>
+          <w:rFonts w:asciiTheme="majorHAnsi" w:hAnsiTheme="majorHAnsi"/>
+          <w:b/>
+          <w:sz w:val="52"/>
+          <w:szCs w:val="52"/>
+          <w:u w:val="single"/>
+        </w:rPr>
+        <w:t>User Acceptance Test</w:t>
+      </w:r>
+    </w:p>
+    <w:p>
+      <w:pPr>
+        <w:jc w:val="center"/>
+        <w:rPr>
+          <w:rFonts w:asciiTheme="majorHAnsi" w:hAnsiTheme="majorHAnsi"/>
+          <w:b/>
+          <w:sz w:val="52"/>
+          <w:szCs w:val="52"/>
+          <w:u w:val="single"/>
+        </w:rPr>
+      </w:pPr>
+      <w:r>
+        <w:rPr>
+          <w:rFonts w:asciiTheme="majorHAnsi" w:hAnsiTheme="majorHAnsi"/>
+          <w:b/>
+          <w:sz w:val="52"/>
+          <w:szCs w:val="52"/>
+          <w:u w:val="single"/>
+        </w:rPr>
+        <w:t>By Navinder Singh Atwal</w:t>
+      </w:r>
+      <w:bookmarkStart w:id="0" w:name="_GoBack"/>
+      <w:bookmarkEnd w:id="0"/>
+    </w:p>
+    <w:p>
+      <w:pPr>
+        <w:jc w:val="center"/>
+        <w:rPr>
+          <w:rFonts w:asciiTheme="majorHAnsi" w:hAnsiTheme="majorHAnsi"/>
+          <w:b/>
+          <w:sz w:val="52"/>
+          <w:szCs w:val="52"/>
+        </w:rPr>
+      </w:pPr>
+    </w:p>
+    <w:p>
+      <w:pPr>
+        <w:jc w:val="center"/>
+        <w:rPr>
+          <w:rFonts w:asciiTheme="majorHAnsi" w:hAnsiTheme="majorHAnsi"/>
+          <w:b/>
+          <w:sz w:val="52"/>
+          <w:szCs w:val="52"/>
+        </w:rPr>
+      </w:pPr>
+    </w:p>
     <w:tbl>
       <w:tblPr>
         <w:tblStyle w:val="PlainTable1"/>
@@ -588,6 +656,12 @@
         </w:tc>
       </w:tr>
     </w:tbl>
+    <w:p/>
+    <w:p/>
+    <w:p/>
+    <w:p/>
+    <w:p/>
+    <w:p/>
     <w:p>
       <w:r>
         <w:rPr>
@@ -689,6 +763,7 @@
               <w:rPr>
                 <w:u w:val="single"/>
               </w:rPr>
+              <w:lastRenderedPageBreak/>
               <w:t>Test Name</w:t>
             </w:r>
           </w:p>
@@ -1188,8 +1263,6 @@
             <w:r>
               <w:t>Member Not Found message displayed.</w:t>
             </w:r>
-            <w:bookmarkStart w:id="0" w:name="_GoBack"/>
-            <w:bookmarkEnd w:id="0"/>
           </w:p>
         </w:tc>
         <w:tc>
@@ -1351,6 +1424,7 @@
     <w:lsdException w:name="HTML Sample" w:semiHidden="1" w:unhideWhenUsed="1"/>
     <w:lsdException w:name="HTML Typewriter" w:semiHidden="1" w:unhideWhenUsed="1"/>
     <w:lsdException w:name="HTML Variable" w:semiHidden="1" w:unhideWhenUsed="1"/>
+    <w:lsdException w:name="Normal Table" w:semiHidden="1" w:unhideWhenUsed="1"/>
     <w:lsdException w:name="annotation subject" w:semiHidden="1" w:unhideWhenUsed="1"/>
     <w:lsdException w:name="No List" w:semiHidden="1" w:unhideWhenUsed="1"/>
     <w:lsdException w:name="Outline List 1" w:semiHidden="1" w:unhideWhenUsed="1"/>
@@ -1397,8 +1471,10 @@
     <w:lsdException w:name="Table Subtle 2" w:semiHidden="1" w:unhideWhenUsed="1"/>
     <w:lsdException w:name="Table Web 1" w:semiHidden="1" w:unhideWhenUsed="1"/>
     <w:lsdException w:name="Table Web 2" w:semiHidden="1" w:unhideWhenUsed="1"/>
+    <w:lsdException w:name="Table Web 3" w:semiHidden="1" w:unhideWhenUsed="1"/>
     <w:lsdException w:name="Balloon Text" w:semiHidden="1" w:unhideWhenUsed="1"/>
     <w:lsdException w:name="Table Grid" w:uiPriority="39"/>
+    <w:lsdException w:name="Table Theme" w:semiHidden="1" w:unhideWhenUsed="1"/>
     <w:lsdException w:name="Placeholder Text" w:semiHidden="1"/>
     <w:lsdException w:name="No Spacing" w:uiPriority="1" w:qFormat="1"/>
     <w:lsdException w:name="Light Shading" w:uiPriority="60"/>
@@ -1998,7 +2074,7 @@
 </file>
 
 <file path=customXml/itemProps1.xml><?xml version="1.0" encoding="utf-8"?>
-<ds:datastoreItem xmlns:ds="http://schemas.openxmlformats.org/officeDocument/2006/customXml" ds:itemID="{5E9D12A5-95B3-4A41-B09D-F7EAD947B612}">
+<ds:datastoreItem xmlns:ds="http://schemas.openxmlformats.org/officeDocument/2006/customXml" ds:itemID="{420DB230-7676-444C-9F72-2C7FAF176E80}">
   <ds:schemaRefs>
     <ds:schemaRef ds:uri="http://schemas.openxmlformats.org/officeDocument/2006/bibliography"/>
   </ds:schemaRefs>

</xml_diff>